<commit_message>
added deposit, fixed bug in delivery-time, added contractDate
</commit_message>
<xml_diff>
--- a/src/app/api/createContract/templates/dampfwage-mietvertrag.docx
+++ b/src/app/api/createContract/templates/dampfwage-mietvertrag.docx
@@ -62,131 +62,8 @@
           <w:sz w:val="21"/>
           <w:szCs w:val="21"/>
         </w:rPr>
-        <w:fldChar w:fldCharType="begin">
-          <w:ffData>
-            <w:name w:val="Text8"/>
-            <w:enabled w:val="0"/>
-            <w:calcOnExit w:val="0"/>
-            <w:textInput>
-              <w:type w:val="currentDate"/>
-              <w:format w:val="dd.MM.yyyy"/>
-            </w:textInput>
-          </w:ffData>
-        </w:fldChar>
-      </w:r>
-      <w:bookmarkStart w:id="0" w:name="Text8"/>
-      <w:r>
-        <w:rPr>
-          <w:rFonts w:ascii="Montserrat SemiBold" w:hAnsi="Montserrat SemiBold" w:cs="Arial"/>
-          <w:b/>
-          <w:bCs/>
-          <w:color w:val="C4814D"/>
-          <w:sz w:val="21"/>
-          <w:szCs w:val="21"/>
-        </w:rPr>
-        <w:instrText xml:space="preserve"> FORMTEXT </w:instrText>
-      </w:r>
-      <w:r>
-        <w:rPr>
-          <w:rFonts w:ascii="Montserrat SemiBold" w:hAnsi="Montserrat SemiBold" w:cs="Arial"/>
-          <w:b/>
-          <w:bCs/>
-          <w:color w:val="C4814D"/>
-          <w:sz w:val="21"/>
-          <w:szCs w:val="21"/>
-        </w:rPr>
-        <w:fldChar w:fldCharType="begin"/>
-      </w:r>
-      <w:r>
-        <w:rPr>
-          <w:rFonts w:ascii="Montserrat SemiBold" w:hAnsi="Montserrat SemiBold" w:cs="Arial"/>
-          <w:b/>
-          <w:bCs/>
-          <w:color w:val="C4814D"/>
-          <w:sz w:val="21"/>
-          <w:szCs w:val="21"/>
-        </w:rPr>
-        <w:instrText xml:space="preserve"> DATE \@ "dd.MM.yyyy" </w:instrText>
-      </w:r>
-      <w:r>
-        <w:rPr>
-          <w:rFonts w:ascii="Montserrat SemiBold" w:hAnsi="Montserrat SemiBold" w:cs="Arial"/>
-          <w:b/>
-          <w:bCs/>
-          <w:color w:val="C4814D"/>
-          <w:sz w:val="21"/>
-          <w:szCs w:val="21"/>
-        </w:rPr>
-        <w:fldChar w:fldCharType="separate"/>
-      </w:r>
-      <w:r>
-        <w:rPr>
-          <w:rFonts w:ascii="Montserrat SemiBold" w:hAnsi="Montserrat SemiBold" w:cs="Arial"/>
-          <w:b/>
-          <w:bCs/>
-          <w:noProof/>
-          <w:color w:val="C4814D"/>
-          <w:sz w:val="21"/>
-          <w:szCs w:val="21"/>
-        </w:rPr>
-        <w:instrText>02.10.2024</w:instrText>
-      </w:r>
-      <w:r>
-        <w:rPr>
-          <w:rFonts w:ascii="Montserrat SemiBold" w:hAnsi="Montserrat SemiBold" w:cs="Arial"/>
-          <w:b/>
-          <w:bCs/>
-          <w:color w:val="C4814D"/>
-          <w:sz w:val="21"/>
-          <w:szCs w:val="21"/>
-        </w:rPr>
-        <w:fldChar w:fldCharType="end"/>
-      </w:r>
-      <w:r>
-        <w:rPr>
-          <w:rFonts w:ascii="Montserrat SemiBold" w:hAnsi="Montserrat SemiBold" w:cs="Arial"/>
-          <w:b/>
-          <w:bCs/>
-          <w:color w:val="C4814D"/>
-          <w:sz w:val="21"/>
-          <w:szCs w:val="21"/>
-        </w:rPr>
-      </w:r>
-      <w:r>
-        <w:rPr>
-          <w:rFonts w:ascii="Montserrat SemiBold" w:hAnsi="Montserrat SemiBold" w:cs="Arial"/>
-          <w:b/>
-          <w:bCs/>
-          <w:color w:val="C4814D"/>
-          <w:sz w:val="21"/>
-          <w:szCs w:val="21"/>
-        </w:rPr>
-        <w:fldChar w:fldCharType="separate"/>
-      </w:r>
-      <w:r>
-        <w:rPr>
-          <w:rFonts w:ascii="Montserrat SemiBold" w:hAnsi="Montserrat SemiBold" w:cs="Arial"/>
-          <w:b/>
-          <w:bCs/>
-          <w:noProof/>
-          <w:color w:val="C4814D"/>
-          <w:sz w:val="21"/>
-          <w:szCs w:val="21"/>
-        </w:rPr>
-        <w:t>02.10.2024</w:t>
-      </w:r>
-      <w:r>
-        <w:rPr>
-          <w:rFonts w:ascii="Montserrat SemiBold" w:hAnsi="Montserrat SemiBold" w:cs="Arial"/>
-          <w:b/>
-          <w:bCs/>
-          <w:color w:val="C4814D"/>
-          <w:sz w:val="21"/>
-          <w:szCs w:val="21"/>
-        </w:rPr>
-        <w:fldChar w:fldCharType="end"/>
-      </w:r>
-      <w:bookmarkEnd w:id="0"/>
+        <w:t>{contractDate}</w:t>
+      </w:r>
     </w:p>
     <w:p>
       <w:pPr>
@@ -881,6 +758,13 @@
           <w:sz w:val="20"/>
           <w:szCs w:val="20"/>
         </w:rPr>
+        <w:sectPr>
+          <w:headerReference w:type="default" r:id="rId7"/>
+          <w:pgSz w:w="11906" w:h="16838"/>
+          <w:pgMar w:top="2631" w:right="1417" w:bottom="465" w:left="1417" w:header="708" w:footer="708" w:gutter="0"/>
+          <w:cols w:space="708"/>
+          <w:docGrid w:linePitch="360"/>
+        </w:sectPr>
       </w:pPr>
     </w:p>
     <w:p>
@@ -892,6 +776,21 @@
         </w:tabs>
         <w:spacing w:after="0"/>
         <w:rPr>
+          <w:rFonts w:ascii="Montserrat" w:hAnsi="Montserrat"/>
+          <w:sz w:val="20"/>
+          <w:szCs w:val="20"/>
+        </w:rPr>
+      </w:pPr>
+    </w:p>
+    <w:p>
+      <w:pPr>
+        <w:tabs>
+          <w:tab w:val="left" w:leader="underscore" w:pos="0"/>
+          <w:tab w:val="left" w:leader="underscore" w:pos="2268"/>
+          <w:tab w:val="right" w:leader="underscore" w:pos="7938"/>
+        </w:tabs>
+        <w:spacing w:after="0"/>
+        <w:rPr>
           <w:rFonts w:ascii="Montserrat SemiBold" w:hAnsi="Montserrat SemiBold"/>
           <w:b/>
           <w:bCs/>
@@ -1315,10 +1214,12 @@
         <w:tabs>
           <w:tab w:val="right" w:leader="underscore" w:pos="2268"/>
         </w:tabs>
+        <w:spacing w:after="0"/>
         <w:rPr>
           <w:rFonts w:ascii="Montserrat Medium" w:hAnsi="Montserrat Medium"/>
           <w:sz w:val="20"/>
           <w:szCs w:val="20"/>
+          <w:lang w:val="en-US"/>
         </w:rPr>
       </w:pPr>
       <w:r>
@@ -1326,6 +1227,7 @@
           <w:rFonts w:ascii="Montserrat Medium" w:hAnsi="Montserrat Medium"/>
           <w:sz w:val="20"/>
           <w:szCs w:val="20"/>
+          <w:lang w:val="en-US"/>
         </w:rPr>
         <w:t xml:space="preserve">Total: </w:t>
       </w:r>
@@ -1334,6 +1236,7 @@
           <w:rFonts w:ascii="Montserrat Medium" w:hAnsi="Montserrat Medium"/>
           <w:sz w:val="20"/>
           <w:szCs w:val="20"/>
+          <w:lang w:val="en-US"/>
         </w:rPr>
         <w:tab/>
       </w:r>
@@ -1342,6 +1245,7 @@
           <w:rFonts w:ascii="Montserrat Medium" w:hAnsi="Montserrat Medium"/>
           <w:sz w:val="20"/>
           <w:szCs w:val="20"/>
+          <w:lang w:val="en-US"/>
         </w:rPr>
         <w:t>{priceTotal}</w:t>
       </w:r>
@@ -1350,6 +1254,7 @@
           <w:rFonts w:ascii="Montserrat Medium" w:hAnsi="Montserrat Medium"/>
           <w:sz w:val="20"/>
           <w:szCs w:val="20"/>
+          <w:lang w:val="en-US"/>
         </w:rPr>
         <w:tab/>
       </w:r>
@@ -1358,6 +1263,7 @@
           <w:rFonts w:ascii="Montserrat Medium" w:hAnsi="Montserrat Medium"/>
           <w:sz w:val="20"/>
           <w:szCs w:val="20"/>
+          <w:lang w:val="en-US"/>
         </w:rPr>
         <w:tab/>
       </w:r>
@@ -1366,6 +1272,7 @@
           <w:rFonts w:ascii="Montserrat Medium" w:hAnsi="Montserrat Medium"/>
           <w:sz w:val="20"/>
           <w:szCs w:val="20"/>
+          <w:lang w:val="en-US"/>
         </w:rPr>
         <w:tab/>
       </w:r>
@@ -1374,6 +1281,7 @@
           <w:rFonts w:ascii="Montserrat Medium" w:hAnsi="Montserrat Medium"/>
           <w:sz w:val="20"/>
           <w:szCs w:val="20"/>
+          <w:lang w:val="en-US"/>
         </w:rPr>
         <w:tab/>
       </w:r>
@@ -1382,6 +1290,120 @@
           <w:rFonts w:ascii="Montserrat Medium" w:hAnsi="Montserrat Medium"/>
           <w:sz w:val="20"/>
           <w:szCs w:val="20"/>
+          <w:lang w:val="en-US"/>
+        </w:rPr>
+        <w:tab/>
+        <w:t xml:space="preserve"> CHF</w:t>
+      </w:r>
+      <w:r>
+        <w:rPr>
+          <w:rFonts w:ascii="Montserrat" w:hAnsi="Montserrat"/>
+          <w:sz w:val="20"/>
+          <w:szCs w:val="20"/>
+          <w:lang w:val="en-US"/>
+        </w:rPr>
+        <w:br w:type="column"/>
+      </w:r>
+    </w:p>
+    <w:p>
+      <w:pPr>
+        <w:tabs>
+          <w:tab w:val="right" w:leader="underscore" w:pos="2268"/>
+        </w:tabs>
+        <w:spacing w:after="0" w:line="240" w:lineRule="auto"/>
+        <w:rPr>
+          <w:rFonts w:ascii="Montserrat Medium" w:hAnsi="Montserrat Medium"/>
+          <w:sz w:val="20"/>
+          <w:szCs w:val="20"/>
+          <w:lang w:val="en-US"/>
+        </w:rPr>
+      </w:pPr>
+      <w:r>
+        <w:rPr>
+          <w:rFonts w:ascii="Montserrat SemiBold" w:hAnsi="Montserrat SemiBold"/>
+          <w:b/>
+          <w:bCs/>
+          <w:sz w:val="20"/>
+          <w:szCs w:val="20"/>
+          <w:lang w:val="en-US"/>
+        </w:rPr>
+        <w:t xml:space="preserve">Mietkaution: </w:t>
+      </w:r>
+    </w:p>
+    <w:p>
+      <w:pPr>
+        <w:tabs>
+          <w:tab w:val="right" w:leader="underscore" w:pos="2268"/>
+        </w:tabs>
+        <w:spacing w:line="240" w:lineRule="auto"/>
+        <w:rPr>
+          <w:rFonts w:ascii="Montserrat Medium" w:hAnsi="Montserrat Medium"/>
+          <w:sz w:val="20"/>
+          <w:szCs w:val="20"/>
+          <w:lang w:val="en-US"/>
+        </w:rPr>
+      </w:pPr>
+      <w:r>
+        <w:rPr>
+          <w:rFonts w:ascii="Montserrat" w:hAnsi="Montserrat"/>
+          <w:sz w:val="20"/>
+          <w:szCs w:val="20"/>
+          <w:lang w:val="en-US"/>
+        </w:rPr>
+        <w:t xml:space="preserve">Kaution: </w:t>
+      </w:r>
+      <w:r>
+        <w:rPr>
+          <w:rFonts w:ascii="Montserrat" w:hAnsi="Montserrat"/>
+          <w:sz w:val="20"/>
+          <w:szCs w:val="20"/>
+          <w:lang w:val="en-US"/>
+        </w:rPr>
+        <w:tab/>
+        <w:t>{priceDeposit}</w:t>
+      </w:r>
+      <w:r>
+        <w:rPr>
+          <w:rFonts w:ascii="Montserrat" w:hAnsi="Montserrat"/>
+          <w:sz w:val="20"/>
+          <w:szCs w:val="20"/>
+          <w:lang w:val="en-US"/>
+        </w:rPr>
+        <w:tab/>
+      </w:r>
+      <w:r>
+        <w:rPr>
+          <w:rFonts w:ascii="Montserrat" w:hAnsi="Montserrat"/>
+          <w:sz w:val="20"/>
+          <w:szCs w:val="20"/>
+          <w:lang w:val="en-US"/>
+        </w:rPr>
+        <w:tab/>
+      </w:r>
+      <w:r>
+        <w:rPr>
+          <w:rFonts w:ascii="Montserrat" w:hAnsi="Montserrat"/>
+          <w:sz w:val="20"/>
+          <w:szCs w:val="20"/>
+          <w:lang w:val="en-US"/>
+        </w:rPr>
+        <w:tab/>
+      </w:r>
+      <w:r>
+        <w:rPr>
+          <w:rFonts w:ascii="Montserrat" w:hAnsi="Montserrat"/>
+          <w:sz w:val="20"/>
+          <w:szCs w:val="20"/>
+          <w:lang w:val="en-US"/>
+        </w:rPr>
+        <w:tab/>
+      </w:r>
+      <w:r>
+        <w:rPr>
+          <w:rFonts w:ascii="Montserrat" w:hAnsi="Montserrat"/>
+          <w:sz w:val="20"/>
+          <w:szCs w:val="20"/>
+          <w:lang w:val="en-US"/>
         </w:rPr>
         <w:tab/>
         <w:t xml:space="preserve"> CHF</w:t>
@@ -1399,6 +1421,7 @@
           <w:rFonts w:ascii="Montserrat" w:hAnsi="Montserrat"/>
           <w:sz w:val="20"/>
           <w:szCs w:val="20"/>
+          <w:lang w:val="en-US"/>
         </w:rPr>
       </w:pPr>
     </w:p>
@@ -1411,6 +1434,45 @@
         </w:tabs>
         <w:spacing w:after="0"/>
         <w:rPr>
+          <w:rFonts w:ascii="Montserrat" w:hAnsi="Montserrat"/>
+          <w:sz w:val="20"/>
+          <w:szCs w:val="20"/>
+          <w:lang w:val="en-US"/>
+        </w:rPr>
+        <w:sectPr>
+          <w:type w:val="continuous"/>
+          <w:pgSz w:w="11906" w:h="16838"/>
+          <w:pgMar w:top="2631" w:right="1417" w:bottom="465" w:left="1417" w:header="708" w:footer="708" w:gutter="0"/>
+          <w:cols w:num="2" w:space="708"/>
+          <w:docGrid w:linePitch="360"/>
+        </w:sectPr>
+      </w:pPr>
+    </w:p>
+    <w:p>
+      <w:pPr>
+        <w:tabs>
+          <w:tab w:val="left" w:leader="underscore" w:pos="0"/>
+          <w:tab w:val="left" w:leader="underscore" w:pos="2268"/>
+          <w:tab w:val="right" w:leader="underscore" w:pos="7938"/>
+        </w:tabs>
+        <w:spacing w:before="160" w:after="0"/>
+        <w:rPr>
+          <w:rFonts w:ascii="Montserrat" w:hAnsi="Montserrat"/>
+          <w:sz w:val="20"/>
+          <w:szCs w:val="20"/>
+          <w:lang w:val="en-US"/>
+        </w:rPr>
+      </w:pPr>
+    </w:p>
+    <w:p>
+      <w:pPr>
+        <w:tabs>
+          <w:tab w:val="left" w:leader="underscore" w:pos="0"/>
+          <w:tab w:val="left" w:leader="underscore" w:pos="2268"/>
+          <w:tab w:val="right" w:leader="underscore" w:pos="7938"/>
+        </w:tabs>
+        <w:spacing w:after="0"/>
+        <w:rPr>
           <w:rFonts w:ascii="Montserrat SemiBold" w:hAnsi="Montserrat SemiBold"/>
           <w:b/>
           <w:bCs/>
@@ -1897,7 +1959,7 @@
           <w:szCs w:val="20"/>
         </w:rPr>
         <w:sectPr>
-          <w:headerReference w:type="default" r:id="rId7"/>
+          <w:type w:val="continuous"/>
           <w:pgSz w:w="11906" w:h="16838"/>
           <w:pgMar w:top="2631" w:right="1417" w:bottom="465" w:left="1417" w:header="708" w:footer="708" w:gutter="0"/>
           <w:cols w:space="708"/>
@@ -1968,7 +2030,7 @@
           </w:ffData>
         </w:fldChar>
       </w:r>
-      <w:bookmarkStart w:id="1" w:name="Mieter"/>
+      <w:bookmarkStart w:id="0" w:name="Mieter"/>
       <w:r>
         <w:rPr>
           <w:rFonts w:ascii="Montserrat" w:hAnsi="Montserrat"/>
@@ -2045,7 +2107,7 @@
         </w:rPr>
         <w:fldChar w:fldCharType="end"/>
       </w:r>
-      <w:bookmarkEnd w:id="1"/>
+      <w:bookmarkEnd w:id="0"/>
       <w:r>
         <w:rPr>
           <w:rFonts w:ascii="Montserrat" w:hAnsi="Montserrat"/>
@@ -2116,7 +2178,7 @@
           </w:ffData>
         </w:fldChar>
       </w:r>
-      <w:bookmarkStart w:id="2" w:name="Mieter_Ort_Datum"/>
+      <w:bookmarkStart w:id="1" w:name="Mieter_Ort_Datum"/>
       <w:r>
         <w:rPr>
           <w:rFonts w:ascii="Montserrat" w:hAnsi="Montserrat"/>
@@ -2193,7 +2255,7 @@
         </w:rPr>
         <w:fldChar w:fldCharType="end"/>
       </w:r>
-      <w:bookmarkEnd w:id="2"/>
+      <w:bookmarkEnd w:id="1"/>
       <w:r>
         <w:rPr>
           <w:rFonts w:ascii="Montserrat" w:hAnsi="Montserrat"/>

</xml_diff>